<commit_message>
added low level design
</commit_message>
<xml_diff>
--- a/Solution Design/Low Level Design.docx
+++ b/Solution Design/Low Level Design.docx
@@ -82,7 +82,7 @@
           <w:sz w:val="56"/>
           <w:szCs w:val="56"/>
         </w:rPr>
-        <w:t>ZOMATO</w:t>
+        <w:t>FOOD DELIVERY</w:t>
       </w:r>
     </w:p>
     <w:p>
@@ -232,151 +232,41 @@
     </w:p>
     <w:p>
       <w:pPr>
-        <w:jc w:val="both"/>
-        <w:rPr>
+        <w:rPr>
+          <w:b/>
+          <w:bCs/>
           <w:sz w:val="32"/>
           <w:szCs w:val="32"/>
         </w:rPr>
       </w:pPr>
-      <w:r>
-        <w:rPr>
+    </w:p>
+    <w:p>
+      <w:pPr>
+        <w:rPr>
+          <w:b/>
+          <w:bCs/>
           <w:sz w:val="32"/>
           <w:szCs w:val="32"/>
         </w:rPr>
-        <w:t xml:space="preserve">                                                                          </w:t>
-      </w:r>
-      <w:r>
+      </w:pPr>
+    </w:p>
+    <w:p>
+      <w:pPr>
         <w:rPr>
           <w:b/>
           <w:bCs/>
           <w:sz w:val="32"/>
           <w:szCs w:val="32"/>
         </w:rPr>
-        <w:t>Document Version</w:t>
-      </w:r>
-      <w:r>
-        <w:rPr>
+      </w:pPr>
+    </w:p>
+    <w:p>
+      <w:pPr>
+        <w:rPr>
+          <w:b/>
+          <w:bCs/>
           <w:sz w:val="32"/>
           <w:szCs w:val="32"/>
-        </w:rPr>
-        <w:t xml:space="preserve"> : 1.0</w:t>
-      </w:r>
-    </w:p>
-    <w:p>
-      <w:pPr>
-        <w:jc w:val="both"/>
-        <w:rPr>
-          <w:sz w:val="32"/>
-          <w:szCs w:val="32"/>
-        </w:rPr>
-      </w:pPr>
-      <w:r>
-        <w:rPr>
-          <w:sz w:val="32"/>
-          <w:szCs w:val="32"/>
-        </w:rPr>
-        <w:t xml:space="preserve">                                                                          </w:t>
-      </w:r>
-      <w:r>
-        <w:rPr>
-          <w:b/>
-          <w:bCs/>
-          <w:sz w:val="32"/>
-          <w:szCs w:val="32"/>
-        </w:rPr>
-        <w:t>Date</w:t>
-      </w:r>
-      <w:r>
-        <w:rPr>
-          <w:sz w:val="32"/>
-          <w:szCs w:val="32"/>
-        </w:rPr>
-        <w:t xml:space="preserve"> :  24/02/2022</w:t>
-      </w:r>
-    </w:p>
-    <w:p>
-      <w:pPr>
-        <w:jc w:val="both"/>
-        <w:rPr>
-          <w:sz w:val="32"/>
-          <w:szCs w:val="32"/>
-        </w:rPr>
-      </w:pPr>
-      <w:r>
-        <w:rPr>
-          <w:sz w:val="32"/>
-          <w:szCs w:val="32"/>
-        </w:rPr>
-        <w:tab/>
-      </w:r>
-      <w:r>
-        <w:rPr>
-          <w:sz w:val="32"/>
-          <w:szCs w:val="32"/>
-        </w:rPr>
-        <w:tab/>
-      </w:r>
-      <w:r>
-        <w:rPr>
-          <w:sz w:val="32"/>
-          <w:szCs w:val="32"/>
-        </w:rPr>
-        <w:tab/>
-      </w:r>
-      <w:r>
-        <w:rPr>
-          <w:sz w:val="32"/>
-          <w:szCs w:val="32"/>
-        </w:rPr>
-        <w:tab/>
-      </w:r>
-      <w:r>
-        <w:rPr>
-          <w:sz w:val="32"/>
-          <w:szCs w:val="32"/>
-        </w:rPr>
-        <w:tab/>
-      </w:r>
-      <w:r>
-        <w:rPr>
-          <w:sz w:val="32"/>
-          <w:szCs w:val="32"/>
-        </w:rPr>
-        <w:tab/>
-        <w:t xml:space="preserve">              </w:t>
-      </w:r>
-      <w:r>
-        <w:rPr>
-          <w:b/>
-          <w:bCs/>
-          <w:sz w:val="32"/>
-          <w:szCs w:val="32"/>
-        </w:rPr>
-        <w:t>Prepared by</w:t>
-      </w:r>
-      <w:r>
-        <w:rPr>
-          <w:sz w:val="32"/>
-          <w:szCs w:val="32"/>
-        </w:rPr>
-        <w:t xml:space="preserve"> : Somala Priyanka</w:t>
-      </w:r>
-    </w:p>
-    <w:p>
-      <w:pPr>
-        <w:jc w:val="both"/>
-        <w:rPr>
-          <w:sz w:val="28"/>
-          <w:szCs w:val="28"/>
-        </w:rPr>
-      </w:pPr>
-    </w:p>
-    <w:p>
-      <w:pPr>
-        <w:jc w:val="both"/>
-        <w:rPr>
-          <w:sz w:val="28"/>
-          <w:szCs w:val="28"/>
         </w:rPr>
       </w:pPr>
     </w:p>
@@ -476,6 +366,14 @@
     <w:p>
       <w:pPr>
         <w:rPr>
+          <w:noProof/>
+        </w:rPr>
+      </w:pPr>
+    </w:p>
+    <w:p>
+      <w:pPr>
+        <w:ind w:firstLine="720"/>
+        <w:rPr>
           <w:sz w:val="44"/>
           <w:szCs w:val="44"/>
         </w:rPr>
@@ -483,134 +381,17 @@
     </w:p>
     <w:p>
       <w:pPr>
+        <w:ind w:firstLine="720"/>
         <w:rPr>
           <w:sz w:val="44"/>
           <w:szCs w:val="44"/>
         </w:rPr>
       </w:pPr>
-    </w:p>
-    <w:p>
-      <w:pPr>
+      <w:r>
         <w:rPr>
           <w:sz w:val="44"/>
           <w:szCs w:val="44"/>
         </w:rPr>
-      </w:pPr>
-    </w:p>
-    <w:p>
-      <w:pPr>
-        <w:rPr>
-          <w:sz w:val="44"/>
-          <w:szCs w:val="44"/>
-        </w:rPr>
-      </w:pPr>
-    </w:p>
-    <w:p>
-      <w:pPr>
-        <w:rPr>
-          <w:sz w:val="44"/>
-          <w:szCs w:val="44"/>
-        </w:rPr>
-      </w:pPr>
-    </w:p>
-    <w:p>
-      <w:pPr>
-        <w:rPr>
-          <w:noProof/>
-        </w:rPr>
-      </w:pPr>
-      <w:r>
-        <w:rPr>
-          <w:noProof/>
-        </w:rPr>
-        <w:drawing>
-          <wp:inline distT="0" distB="0" distL="0" distR="0" wp14:anchorId="1B54E5C4" wp14:editId="4694F7AC">
-            <wp:extent cx="5467350" cy="3829050"/>
-            <wp:effectExtent l="0" t="0" r="0" b="0"/>
-            <wp:docPr id="3" name="Picture 3"/>
-            <wp:cNvGraphicFramePr>
-              <a:graphicFrameLocks xmlns:a="http://schemas.openxmlformats.org/drawingml/2006/main" noChangeAspect="1"/>
-            </wp:cNvGraphicFramePr>
-            <a:graphic xmlns:a="http://schemas.openxmlformats.org/drawingml/2006/main">
-              <a:graphicData uri="http://schemas.openxmlformats.org/drawingml/2006/picture">
-                <pic:pic xmlns:pic="http://schemas.openxmlformats.org/drawingml/2006/picture">
-                  <pic:nvPicPr>
-                    <pic:cNvPr id="0" name="Picture 3"/>
-                    <pic:cNvPicPr>
-                      <a:picLocks noChangeAspect="1" noChangeArrowheads="1"/>
-                    </pic:cNvPicPr>
-                  </pic:nvPicPr>
-                  <pic:blipFill>
-                    <a:blip r:embed="rId5">
-                      <a:extLst>
-                        <a:ext uri="{28A0092B-C50C-407E-A947-70E740481C1C}">
-                          <a14:useLocalDpi xmlns:a14="http://schemas.microsoft.com/office/drawing/2010/main" val="0"/>
-                        </a:ext>
-                      </a:extLst>
-                    </a:blip>
-                    <a:srcRect/>
-                    <a:stretch>
-                      <a:fillRect/>
-                    </a:stretch>
-                  </pic:blipFill>
-                  <pic:spPr bwMode="auto">
-                    <a:xfrm>
-                      <a:off x="0" y="0"/>
-                      <a:ext cx="5467350" cy="3829050"/>
-                    </a:xfrm>
-                    <a:prstGeom prst="rect">
-                      <a:avLst/>
-                    </a:prstGeom>
-                    <a:noFill/>
-                    <a:ln>
-                      <a:noFill/>
-                    </a:ln>
-                  </pic:spPr>
-                </pic:pic>
-              </a:graphicData>
-            </a:graphic>
-          </wp:inline>
-        </w:drawing>
-      </w:r>
-    </w:p>
-    <w:p>
-      <w:pPr>
-        <w:rPr>
-          <w:sz w:val="44"/>
-          <w:szCs w:val="44"/>
-        </w:rPr>
-      </w:pPr>
-    </w:p>
-    <w:p>
-      <w:pPr>
-        <w:rPr>
-          <w:noProof/>
-        </w:rPr>
-      </w:pPr>
-    </w:p>
-    <w:p>
-      <w:pPr>
-        <w:ind w:firstLine="720"/>
-        <w:rPr>
-          <w:sz w:val="44"/>
-          <w:szCs w:val="44"/>
-        </w:rPr>
-      </w:pPr>
-    </w:p>
-    <w:p>
-      <w:pPr>
-        <w:ind w:firstLine="720"/>
-        <w:rPr>
-          <w:sz w:val="44"/>
-          <w:szCs w:val="44"/>
-        </w:rPr>
-      </w:pPr>
-      <w:r>
-        <w:rPr>
-          <w:sz w:val="44"/>
-          <w:szCs w:val="44"/>
-        </w:rPr>
-        <w:lastRenderedPageBreak/>
         <w:t>Sequence diagram</w:t>
       </w:r>
     </w:p>
@@ -644,7 +425,7 @@
                     </pic:cNvPicPr>
                   </pic:nvPicPr>
                   <pic:blipFill>
-                    <a:blip r:embed="rId6">
+                    <a:blip r:embed="rId5">
                       <a:extLst>
                         <a:ext uri="{28A0092B-C50C-407E-A947-70E740481C1C}">
                           <a14:useLocalDpi xmlns:a14="http://schemas.microsoft.com/office/drawing/2010/main" val="0"/>

</xml_diff>